<commit_message>
Correción de un fallo
</commit_message>
<xml_diff>
--- a/PRÁCTICA.docx
+++ b/PRÁCTICA.docx
@@ -158,6 +158,7 @@
             <w:dataBinding w:prefixMappings="xmlns:ns0='http://purl.org/dc/elements/1.1/' xmlns:ns1='http://schemas.openxmlformats.org/package/2006/metadata/core-properties' " w:xpath="/ns1:coreProperties[1]/ns0:subject[1]" w:storeItemID="{6C3C8BC8-F283-45AE-878A-BAB7291924A1}"/>
             <w:text/>
           </w:sdtPr>
+          <w:sdtEndPr/>
           <w:sdtContent>
             <w:p>
               <w:pPr>
@@ -331,6 +332,7 @@
                                     <w:dataBinding w:prefixMappings="xmlns:ns0='http://schemas.openxmlformats.org/officeDocument/2006/extended-properties' " w:xpath="/ns0:Properties[1]/ns0:Company[1]" w:storeItemID="{6668398D-A668-4E3E-A5EB-62B293D839F1}"/>
                                     <w:text/>
                                   </w:sdtPr>
+                                  <w:sdtEndPr/>
                                   <w:sdtContent>
                                     <w:r>
                                       <w:rPr>
@@ -360,6 +362,7 @@
                                     <w:dataBinding w:prefixMappings="xmlns:ns0='http://schemas.microsoft.com/office/2006/coverPageProps' " w:xpath="/ns0:CoverPageProperties[1]/ns0:CompanyAddress[1]" w:storeItemID="{55AF091B-3C7A-41E3-B477-F2FDAA23CFDA}"/>
                                     <w:text/>
                                   </w:sdtPr>
+                                  <w:sdtEndPr/>
                                   <w:sdtContent>
                                     <w:r>
                                       <w:rPr>
@@ -419,6 +422,7 @@
                               <w:dataBinding w:prefixMappings="xmlns:ns0='http://schemas.openxmlformats.org/officeDocument/2006/extended-properties' " w:xpath="/ns0:Properties[1]/ns0:Company[1]" w:storeItemID="{6668398D-A668-4E3E-A5EB-62B293D839F1}"/>
                               <w:text/>
                             </w:sdtPr>
+                            <w:sdtEndPr/>
                             <w:sdtContent>
                               <w:r>
                                 <w:rPr>
@@ -448,6 +452,7 @@
                               <w:dataBinding w:prefixMappings="xmlns:ns0='http://schemas.microsoft.com/office/2006/coverPageProps' " w:xpath="/ns0:CoverPageProperties[1]/ns0:CompanyAddress[1]" w:storeItemID="{55AF091B-3C7A-41E3-B477-F2FDAA23CFDA}"/>
                               <w:text/>
                             </w:sdtPr>
+                            <w:sdtEndPr/>
                             <w:sdtContent>
                               <w:r>
                                 <w:rPr>
@@ -545,43 +550,7 @@
           <w:sz w:val="24"/>
           <w:szCs w:val="24"/>
         </w:rPr>
-        <w:t xml:space="preserve">modelos para dos conjuntos de datos (Iris y </w:t>
-      </w:r>
-      <w:proofErr w:type="spellStart"/>
-      <w:r>
-        <w:rPr>
-          <w:rFonts w:ascii="Cambria" w:hAnsi="Cambria"/>
-          <w:sz w:val="24"/>
-          <w:szCs w:val="24"/>
-        </w:rPr>
-        <w:t>Breast</w:t>
-      </w:r>
-      <w:proofErr w:type="spellEnd"/>
-      <w:r>
-        <w:rPr>
-          <w:rFonts w:ascii="Cambria" w:hAnsi="Cambria"/>
-          <w:sz w:val="24"/>
-          <w:szCs w:val="24"/>
-        </w:rPr>
-        <w:t xml:space="preserve"> </w:t>
-      </w:r>
-      <w:proofErr w:type="spellStart"/>
-      <w:r>
-        <w:rPr>
-          <w:rFonts w:ascii="Cambria" w:hAnsi="Cambria"/>
-          <w:sz w:val="24"/>
-          <w:szCs w:val="24"/>
-        </w:rPr>
-        <w:t>Cancer</w:t>
-      </w:r>
-      <w:proofErr w:type="spellEnd"/>
-      <w:r>
-        <w:rPr>
-          <w:rFonts w:ascii="Cambria" w:hAnsi="Cambria"/>
-          <w:sz w:val="24"/>
-          <w:szCs w:val="24"/>
-        </w:rPr>
-        <w:t xml:space="preserve"> Wisconsin) empleando diferentes métodos </w:t>
+        <w:t xml:space="preserve">modelos para dos conjuntos de datos (Iris y Breast Cancer Wisconsin) empleando diferentes métodos </w:t>
       </w:r>
       <w:r>
         <w:rPr>
@@ -629,128 +598,52 @@
           <w:sz w:val="24"/>
           <w:szCs w:val="24"/>
         </w:rPr>
-        <w:t xml:space="preserve"> utilizados han sido ‘K-</w:t>
-      </w:r>
-      <w:proofErr w:type="spellStart"/>
-      <w:r>
-        <w:rPr>
-          <w:rFonts w:ascii="Cambria" w:hAnsi="Cambria"/>
-          <w:sz w:val="24"/>
-          <w:szCs w:val="24"/>
-        </w:rPr>
-        <w:t>fold</w:t>
-      </w:r>
-      <w:proofErr w:type="spellEnd"/>
-      <w:r>
-        <w:rPr>
-          <w:rFonts w:ascii="Cambria" w:hAnsi="Cambria"/>
-          <w:sz w:val="24"/>
-          <w:szCs w:val="24"/>
-        </w:rPr>
-        <w:t xml:space="preserve"> </w:t>
-      </w:r>
-      <w:proofErr w:type="spellStart"/>
-      <w:r>
-        <w:rPr>
-          <w:rFonts w:ascii="Cambria" w:hAnsi="Cambria"/>
-          <w:sz w:val="24"/>
-          <w:szCs w:val="24"/>
-        </w:rPr>
-        <w:t>cross-validation</w:t>
-      </w:r>
-      <w:proofErr w:type="spellEnd"/>
-      <w:r>
-        <w:rPr>
-          <w:rFonts w:ascii="Cambria" w:hAnsi="Cambria"/>
-          <w:sz w:val="24"/>
-          <w:szCs w:val="24"/>
-        </w:rPr>
-        <w:t>’ y ‘</w:t>
-      </w:r>
-      <w:proofErr w:type="spellStart"/>
-      <w:r>
-        <w:rPr>
-          <w:rFonts w:ascii="Cambria" w:hAnsi="Cambria"/>
-          <w:sz w:val="24"/>
-          <w:szCs w:val="24"/>
-        </w:rPr>
-        <w:t>Leaving</w:t>
-      </w:r>
-      <w:proofErr w:type="spellEnd"/>
-      <w:r>
-        <w:rPr>
-          <w:rFonts w:ascii="Cambria" w:hAnsi="Cambria"/>
-          <w:sz w:val="24"/>
-          <w:szCs w:val="24"/>
-        </w:rPr>
-        <w:t xml:space="preserve"> </w:t>
-      </w:r>
-      <w:proofErr w:type="spellStart"/>
-      <w:r>
-        <w:rPr>
-          <w:rFonts w:ascii="Cambria" w:hAnsi="Cambria"/>
-          <w:sz w:val="24"/>
-          <w:szCs w:val="24"/>
-        </w:rPr>
-        <w:t>one-out</w:t>
-      </w:r>
-      <w:proofErr w:type="spellEnd"/>
-      <w:r>
-        <w:rPr>
-          <w:rFonts w:ascii="Cambria" w:hAnsi="Cambria"/>
-          <w:sz w:val="24"/>
-          <w:szCs w:val="24"/>
-        </w:rPr>
-        <w:t xml:space="preserve"> </w:t>
-      </w:r>
-      <w:proofErr w:type="spellStart"/>
-      <w:r>
-        <w:rPr>
-          <w:rFonts w:ascii="Cambria" w:hAnsi="Cambria"/>
-          <w:sz w:val="24"/>
-          <w:szCs w:val="24"/>
-        </w:rPr>
-        <w:t>cross</w:t>
-      </w:r>
-      <w:proofErr w:type="spellEnd"/>
-      <w:r>
-        <w:rPr>
-          <w:rFonts w:ascii="Cambria" w:hAnsi="Cambria"/>
-          <w:sz w:val="24"/>
-          <w:szCs w:val="24"/>
-        </w:rPr>
-        <w:t xml:space="preserve"> </w:t>
-      </w:r>
-      <w:proofErr w:type="spellStart"/>
-      <w:r>
-        <w:rPr>
-          <w:rFonts w:ascii="Cambria" w:hAnsi="Cambria"/>
-          <w:sz w:val="24"/>
-          <w:szCs w:val="24"/>
-        </w:rPr>
-        <w:t>validation</w:t>
-      </w:r>
-      <w:proofErr w:type="spellEnd"/>
-      <w:r>
-        <w:rPr>
-          <w:rFonts w:ascii="Cambria" w:hAnsi="Cambria"/>
-          <w:sz w:val="24"/>
-          <w:szCs w:val="24"/>
-        </w:rPr>
-        <w:t xml:space="preserve">’. </w:t>
-      </w:r>
-    </w:p>
-    <w:p>
-      <w:pPr>
-        <w:jc w:val="both"/>
-        <w:rPr>
-          <w:rFonts w:ascii="Cambria" w:hAnsi="Cambria"/>
-          <w:sz w:val="24"/>
-          <w:szCs w:val="24"/>
-        </w:rPr>
-      </w:pPr>
+        <w:t xml:space="preserve"> utilizados han sido ‘K-fold cross-validation’</w:t>
+      </w:r>
+      <w:r>
+        <w:rPr>
+          <w:rFonts w:ascii="Cambria" w:hAnsi="Cambria"/>
+          <w:sz w:val="24"/>
+          <w:szCs w:val="24"/>
+        </w:rPr>
+        <w:t xml:space="preserve"> (para el conjunto de datos Breast Cancer Wisconsin)</w:t>
+      </w:r>
+      <w:r>
+        <w:rPr>
+          <w:rFonts w:ascii="Cambria" w:hAnsi="Cambria"/>
+          <w:sz w:val="24"/>
+          <w:szCs w:val="24"/>
+        </w:rPr>
+        <w:t xml:space="preserve"> y ‘Leaving one-out cross validation’</w:t>
+      </w:r>
+      <w:r>
+        <w:rPr>
+          <w:rFonts w:ascii="Cambria" w:hAnsi="Cambria"/>
+          <w:sz w:val="24"/>
+          <w:szCs w:val="24"/>
+        </w:rPr>
+        <w:t xml:space="preserve"> (para el conjunto de datos de Iris)</w:t>
+      </w:r>
       <w:bookmarkStart w:id="0" w:name="_GoBack"/>
       <w:bookmarkEnd w:id="0"/>
+      <w:r>
+        <w:rPr>
+          <w:rFonts w:ascii="Cambria" w:hAnsi="Cambria"/>
+          <w:sz w:val="24"/>
+          <w:szCs w:val="24"/>
+        </w:rPr>
+        <w:t xml:space="preserve">. </w:t>
+      </w:r>
+    </w:p>
+    <w:p>
+      <w:pPr>
+        <w:jc w:val="both"/>
+        <w:rPr>
+          <w:rFonts w:ascii="Cambria" w:hAnsi="Cambria"/>
+          <w:sz w:val="24"/>
+          <w:szCs w:val="24"/>
+        </w:rPr>
+      </w:pPr>
     </w:p>
     <w:p>
       <w:pPr>
@@ -955,7 +848,6 @@
           <w:szCs w:val="24"/>
         </w:rPr>
       </w:pPr>
-      <w:proofErr w:type="spellStart"/>
       <w:r>
         <w:rPr>
           <w:rFonts w:ascii="Cambria" w:hAnsi="Cambria"/>
@@ -964,40 +856,7 @@
           <w:sz w:val="24"/>
           <w:szCs w:val="24"/>
         </w:rPr>
-        <w:t>Breast</w:t>
-      </w:r>
-      <w:proofErr w:type="spellEnd"/>
-      <w:r>
-        <w:rPr>
-          <w:rFonts w:ascii="Cambria" w:hAnsi="Cambria"/>
-          <w:b/>
-          <w:bCs/>
-          <w:sz w:val="24"/>
-          <w:szCs w:val="24"/>
-        </w:rPr>
-        <w:t xml:space="preserve"> </w:t>
-      </w:r>
-      <w:proofErr w:type="spellStart"/>
-      <w:r>
-        <w:rPr>
-          <w:rFonts w:ascii="Cambria" w:hAnsi="Cambria"/>
-          <w:b/>
-          <w:bCs/>
-          <w:sz w:val="24"/>
-          <w:szCs w:val="24"/>
-        </w:rPr>
-        <w:t>Cancer</w:t>
-      </w:r>
-      <w:proofErr w:type="spellEnd"/>
-      <w:r>
-        <w:rPr>
-          <w:rFonts w:ascii="Cambria" w:hAnsi="Cambria"/>
-          <w:b/>
-          <w:bCs/>
-          <w:sz w:val="24"/>
-          <w:szCs w:val="24"/>
-        </w:rPr>
-        <w:t xml:space="preserve"> Wisconsin (original)</w:t>
+        <w:t>Breast Cancer Wisconsin (original)</w:t>
       </w:r>
       <w:r>
         <w:rPr>
@@ -1174,115 +1033,7 @@
           <w:sz w:val="24"/>
           <w:szCs w:val="24"/>
         </w:rPr>
-        <w:t xml:space="preserve">En el caso del conjunto de datos de Iris, no ha sido necesario un </w:t>
-      </w:r>
-      <w:proofErr w:type="spellStart"/>
-      <w:r>
-        <w:rPr>
-          <w:rFonts w:ascii="Cambria" w:hAnsi="Cambria"/>
-          <w:sz w:val="24"/>
-          <w:szCs w:val="24"/>
-        </w:rPr>
-        <w:t>preprocesado</w:t>
-      </w:r>
-      <w:proofErr w:type="spellEnd"/>
-      <w:r>
-        <w:rPr>
-          <w:rFonts w:ascii="Cambria" w:hAnsi="Cambria"/>
-          <w:sz w:val="24"/>
-          <w:szCs w:val="24"/>
-        </w:rPr>
-        <w:t xml:space="preserve"> de los datos, sin embargo, este procedimiento si se ha tenido que realizar en el caso del conjunto de datos de </w:t>
-      </w:r>
-      <w:proofErr w:type="spellStart"/>
-      <w:r>
-        <w:rPr>
-          <w:rFonts w:ascii="Cambria" w:hAnsi="Cambria"/>
-          <w:sz w:val="24"/>
-          <w:szCs w:val="24"/>
-        </w:rPr>
-        <w:t>Breast</w:t>
-      </w:r>
-      <w:proofErr w:type="spellEnd"/>
-      <w:r>
-        <w:rPr>
-          <w:rFonts w:ascii="Cambria" w:hAnsi="Cambria"/>
-          <w:sz w:val="24"/>
-          <w:szCs w:val="24"/>
-        </w:rPr>
-        <w:t xml:space="preserve"> </w:t>
-      </w:r>
-      <w:proofErr w:type="spellStart"/>
-      <w:r>
-        <w:rPr>
-          <w:rFonts w:ascii="Cambria" w:hAnsi="Cambria"/>
-          <w:sz w:val="24"/>
-          <w:szCs w:val="24"/>
-        </w:rPr>
-        <w:t>Cancer</w:t>
-      </w:r>
-      <w:proofErr w:type="spellEnd"/>
-      <w:r>
-        <w:rPr>
-          <w:rFonts w:ascii="Cambria" w:hAnsi="Cambria"/>
-          <w:sz w:val="24"/>
-          <w:szCs w:val="24"/>
-        </w:rPr>
-        <w:t xml:space="preserve"> </w:t>
-      </w:r>
-      <w:proofErr w:type="spellStart"/>
-      <w:r>
-        <w:rPr>
-          <w:rFonts w:ascii="Cambria" w:hAnsi="Cambria"/>
-          <w:sz w:val="24"/>
-          <w:szCs w:val="24"/>
-        </w:rPr>
-        <w:t>Winsconsin</w:t>
-      </w:r>
-      <w:proofErr w:type="spellEnd"/>
-      <w:r>
-        <w:rPr>
-          <w:rFonts w:ascii="Cambria" w:hAnsi="Cambria"/>
-          <w:sz w:val="24"/>
-          <w:szCs w:val="24"/>
-        </w:rPr>
-        <w:t xml:space="preserve"> al tener ‘</w:t>
-      </w:r>
-      <w:proofErr w:type="spellStart"/>
-      <w:r>
-        <w:rPr>
-          <w:rFonts w:ascii="Cambria" w:hAnsi="Cambria"/>
-          <w:sz w:val="24"/>
-          <w:szCs w:val="24"/>
-        </w:rPr>
-        <w:t>missing</w:t>
-      </w:r>
-      <w:proofErr w:type="spellEnd"/>
-      <w:r>
-        <w:rPr>
-          <w:rFonts w:ascii="Cambria" w:hAnsi="Cambria"/>
-          <w:sz w:val="24"/>
-          <w:szCs w:val="24"/>
-        </w:rPr>
-        <w:t xml:space="preserve"> </w:t>
-      </w:r>
-      <w:proofErr w:type="spellStart"/>
-      <w:r>
-        <w:rPr>
-          <w:rFonts w:ascii="Cambria" w:hAnsi="Cambria"/>
-          <w:sz w:val="24"/>
-          <w:szCs w:val="24"/>
-        </w:rPr>
-        <w:t>values</w:t>
-      </w:r>
-      <w:proofErr w:type="spellEnd"/>
-      <w:r>
-        <w:rPr>
-          <w:rFonts w:ascii="Cambria" w:hAnsi="Cambria"/>
-          <w:sz w:val="24"/>
-          <w:szCs w:val="24"/>
-        </w:rPr>
-        <w:t xml:space="preserve">’. </w:t>
+        <w:t xml:space="preserve">En el caso del conjunto de datos de Iris, no ha sido necesario un preprocesado de los datos, sin embargo, este procedimiento si se ha tenido que realizar en el caso del conjunto de datos de Breast Cancer Winsconsin al tener ‘missing values’. </w:t>
       </w:r>
     </w:p>
     <w:p>
@@ -1303,16 +1054,7 @@
           <w:sz w:val="24"/>
           <w:szCs w:val="24"/>
         </w:rPr>
-        <w:t>Ante esta situación, se ha decidido sustituir los ‘</w:t>
-      </w:r>
-      <w:proofErr w:type="spellStart"/>
-      <w:r>
-        <w:rPr>
-          <w:rFonts w:ascii="Cambria" w:hAnsi="Cambria"/>
-          <w:sz w:val="24"/>
-          <w:szCs w:val="24"/>
-        </w:rPr>
-        <w:t>missin</w:t>
+        <w:t>Ante esta situación, se ha decidido sustituir los ‘missin</w:t>
       </w:r>
       <w:r>
         <w:rPr>
@@ -1322,32 +1064,13 @@
         </w:rPr>
         <w:t>g</w:t>
       </w:r>
-      <w:proofErr w:type="spellEnd"/>
-      <w:r>
-        <w:rPr>
-          <w:rFonts w:ascii="Cambria" w:hAnsi="Cambria"/>
-          <w:sz w:val="24"/>
-          <w:szCs w:val="24"/>
-        </w:rPr>
-        <w:t xml:space="preserve"> </w:t>
-      </w:r>
-      <w:proofErr w:type="spellStart"/>
-      <w:r>
-        <w:rPr>
-          <w:rFonts w:ascii="Cambria" w:hAnsi="Cambria"/>
-          <w:sz w:val="24"/>
-          <w:szCs w:val="24"/>
-        </w:rPr>
-        <w:t>values</w:t>
-      </w:r>
-      <w:proofErr w:type="spellEnd"/>
-      <w:r>
-        <w:rPr>
-          <w:rFonts w:ascii="Cambria" w:hAnsi="Cambria"/>
-          <w:sz w:val="24"/>
-          <w:szCs w:val="24"/>
-        </w:rPr>
-        <w:t xml:space="preserve">’ por la media del atributo en el que se encontraban. </w:t>
+      <w:r>
+        <w:rPr>
+          <w:rFonts w:ascii="Cambria" w:hAnsi="Cambria"/>
+          <w:sz w:val="24"/>
+          <w:szCs w:val="24"/>
+        </w:rPr>
+        <w:t xml:space="preserve"> values’ por la media del atributo en el que se encontraban. </w:t>
       </w:r>
     </w:p>
     <w:p>
@@ -1368,7 +1091,7 @@
           <w:sz w:val="24"/>
           <w:szCs w:val="24"/>
         </w:rPr>
-        <w:t>Para cada conjunto de datos se han entrenado:</w:t>
+        <w:t>Para el conjunto de datos de Iris se ha entrenado:</w:t>
       </w:r>
     </w:p>
     <w:p>
@@ -1388,41 +1111,13 @@
           <w:szCs w:val="24"/>
         </w:rPr>
       </w:pPr>
-      <w:proofErr w:type="spellStart"/>
-      <w:r>
-        <w:rPr>
-          <w:rFonts w:ascii="Cambria" w:hAnsi="Cambria"/>
-          <w:sz w:val="24"/>
-          <w:szCs w:val="24"/>
-        </w:rPr>
-        <w:t>Leave</w:t>
-      </w:r>
-      <w:proofErr w:type="spellEnd"/>
-      <w:r>
-        <w:rPr>
-          <w:rFonts w:ascii="Cambria" w:hAnsi="Cambria"/>
-          <w:sz w:val="24"/>
-          <w:szCs w:val="24"/>
-        </w:rPr>
-        <w:t xml:space="preserve"> </w:t>
-      </w:r>
-      <w:proofErr w:type="spellStart"/>
-      <w:r>
-        <w:rPr>
-          <w:rFonts w:ascii="Cambria" w:hAnsi="Cambria"/>
-          <w:sz w:val="24"/>
-          <w:szCs w:val="24"/>
-        </w:rPr>
-        <w:t>one-out</w:t>
-      </w:r>
-      <w:proofErr w:type="spellEnd"/>
-      <w:r>
-        <w:rPr>
-          <w:rFonts w:ascii="Cambria" w:hAnsi="Cambria"/>
-          <w:sz w:val="24"/>
-          <w:szCs w:val="24"/>
-        </w:rPr>
-        <w:t>:</w:t>
+      <w:r>
+        <w:rPr>
+          <w:rFonts w:ascii="Cambria" w:hAnsi="Cambria"/>
+          <w:sz w:val="24"/>
+          <w:szCs w:val="24"/>
+        </w:rPr>
+        <w:t>Leave one-out:</w:t>
       </w:r>
     </w:p>
     <w:p>
@@ -1505,6 +1200,40 @@
     </w:p>
     <w:p>
       <w:pPr>
+        <w:tabs>
+          <w:tab w:val="left" w:pos="1530"/>
+        </w:tabs>
+        <w:jc w:val="both"/>
+        <w:rPr>
+          <w:rFonts w:ascii="Cambria" w:hAnsi="Cambria"/>
+          <w:sz w:val="24"/>
+          <w:szCs w:val="24"/>
+        </w:rPr>
+      </w:pPr>
+    </w:p>
+    <w:p>
+      <w:pPr>
+        <w:tabs>
+          <w:tab w:val="left" w:pos="1530"/>
+        </w:tabs>
+        <w:jc w:val="both"/>
+        <w:rPr>
+          <w:rFonts w:ascii="Cambria" w:hAnsi="Cambria"/>
+          <w:sz w:val="24"/>
+          <w:szCs w:val="24"/>
+        </w:rPr>
+      </w:pPr>
+      <w:r>
+        <w:rPr>
+          <w:rFonts w:ascii="Cambria" w:hAnsi="Cambria"/>
+          <w:sz w:val="24"/>
+          <w:szCs w:val="24"/>
+        </w:rPr>
+        <w:t>Para el conjunto de datos de Breast Cancer Wisconsin:</w:t>
+      </w:r>
+    </w:p>
+    <w:p>
+      <w:pPr>
         <w:pStyle w:val="Prrafodelista"/>
         <w:tabs>
           <w:tab w:val="left" w:pos="1530"/>
@@ -1541,25 +1270,7 @@
           <w:sz w:val="24"/>
           <w:szCs w:val="24"/>
         </w:rPr>
-        <w:t>K-</w:t>
-      </w:r>
-      <w:proofErr w:type="spellStart"/>
-      <w:r>
-        <w:rPr>
-          <w:rFonts w:ascii="Cambria" w:hAnsi="Cambria"/>
-          <w:sz w:val="24"/>
-          <w:szCs w:val="24"/>
-        </w:rPr>
-        <w:t>fold</w:t>
-      </w:r>
-      <w:proofErr w:type="spellEnd"/>
-      <w:r>
-        <w:rPr>
-          <w:rFonts w:ascii="Cambria" w:hAnsi="Cambria"/>
-          <w:sz w:val="24"/>
-          <w:szCs w:val="24"/>
-        </w:rPr>
-        <w:t xml:space="preserve"> (K = 10):</w:t>
+        <w:t>K-fold (K = 10):</w:t>
       </w:r>
     </w:p>
     <w:p>
@@ -1723,23 +1434,13 @@
           <w:szCs w:val="24"/>
         </w:rPr>
       </w:pPr>
-      <w:proofErr w:type="spellStart"/>
-      <w:r>
-        <w:rPr>
-          <w:rFonts w:ascii="Cambria" w:hAnsi="Cambria"/>
-          <w:sz w:val="24"/>
-          <w:szCs w:val="24"/>
-        </w:rPr>
-        <w:t>Accuracy</w:t>
-      </w:r>
-      <w:proofErr w:type="spellEnd"/>
-      <w:r>
-        <w:rPr>
-          <w:rFonts w:ascii="Cambria" w:hAnsi="Cambria"/>
-          <w:sz w:val="24"/>
-          <w:szCs w:val="24"/>
-        </w:rPr>
-        <w:t xml:space="preserve"> (Exactitud)</w:t>
+      <w:r>
+        <w:rPr>
+          <w:rFonts w:ascii="Cambria" w:hAnsi="Cambria"/>
+          <w:sz w:val="24"/>
+          <w:szCs w:val="24"/>
+        </w:rPr>
+        <w:t>Accuracy (Exactitud)</w:t>
       </w:r>
     </w:p>
     <w:p>
@@ -1759,23 +1460,13 @@
           <w:szCs w:val="24"/>
         </w:rPr>
       </w:pPr>
-      <w:proofErr w:type="spellStart"/>
-      <w:r>
-        <w:rPr>
-          <w:rFonts w:ascii="Cambria" w:hAnsi="Cambria"/>
-          <w:sz w:val="24"/>
-          <w:szCs w:val="24"/>
-        </w:rPr>
-        <w:t>Recall</w:t>
-      </w:r>
-      <w:proofErr w:type="spellEnd"/>
-      <w:r>
-        <w:rPr>
-          <w:rFonts w:ascii="Cambria" w:hAnsi="Cambria"/>
-          <w:sz w:val="24"/>
-          <w:szCs w:val="24"/>
-        </w:rPr>
-        <w:t xml:space="preserve"> (Sensibilidad)</w:t>
+      <w:r>
+        <w:rPr>
+          <w:rFonts w:ascii="Cambria" w:hAnsi="Cambria"/>
+          <w:sz w:val="24"/>
+          <w:szCs w:val="24"/>
+        </w:rPr>
+        <w:t>Recall (Sensibilidad)</w:t>
       </w:r>
     </w:p>
     <w:p>
@@ -1948,6 +1639,7 @@
           <w:sz w:val="44"/>
           <w:szCs w:val="44"/>
         </w:rPr>
+        <w:lastRenderedPageBreak/>
         <w:t>Conclusiones</w:t>
       </w:r>
     </w:p>
@@ -3318,6 +3010,7 @@
   </w:compat>
   <w:rsids>
     <w:rsidRoot w:val="00A02727"/>
+    <w:rsid w:val="007D2B9B"/>
     <w:rsid w:val="008444E6"/>
     <w:rsid w:val="00A02727"/>
     <w:rsid w:val="00EA0F0B"/>

</xml_diff>